<commit_message>
removed reponse text, added loading spinner
</commit_message>
<xml_diff>
--- a/temp/OUTPUT_FILE.docx
+++ b/temp/OUTPUT_FILE.docx
@@ -4,49 +4,117 @@
   <w:body>
     <w:p>
       <w:r>
-        <w:t># How to Dance</w:t>
+        <w:t># How to Learn to Draw Manga</w:t>
         <w:br/>
-        <w:t>There are many ways to learn to dance, and many different types of dances to learn. This guide will take you through some simple steps to get you started on your dancing journey.</w:t>
+        <w:t>Manga is a catch-all term for Japanese comics—a simple, distinctive, and pleasing style that includes a near-infinite array of genres and styles. If you want to learn to draw manga, here are some steps to follow and resources to check out.</w:t>
         <w:br/>
         <w:br/>
-        <w:t>## Find the beat</w:t>
+        <w:t>## Step 1: Familiarise Yourself with the Style</w:t>
         <w:br/>
-        <w:t xml:space="preserve">Most dance music is written with 4 beats per measure, with drum and bass elements repeating every 4 beats. Listen for these repetitions to find the beat, and then try to nod your head in time with the music. </w:t>
+        <w:t xml:space="preserve">Manga is an art style as well as a print style, which includes very recognisable visual and storytelling conventions. </w:t>
         <w:br/>
         <w:br/>
-        <w:t>## Practice at home</w:t>
+        <w:t>Start by understanding these conventions:</w:t>
         <w:br/>
-        <w:t>Turn the music up loud and experiment with moving different parts of your body in time with the beat. You could start with your arms and hands, and when you feel comfortable, start moving your legs and feet. Remember, the key is to have fun and not take it too seriously!</w:t>
+        <w:t>- Manga eyes are bigger than in real life, mouths are smaller, and facial features are simplified.</w:t>
+        <w:br/>
+        <w:t>- Manga hair often defies gravity.</w:t>
+        <w:br/>
+        <w:t>- Characters' anatomical proportions are part of what makes manga instantly recognisable.</w:t>
+        <w:br/>
+        <w:t>- Motion lines can indicate movement or drama.</w:t>
+        <w:br/>
+        <w:t>- Manga uses visual shortcuts to convey emotions or ideas, such as a giant bead of sweat for frustration or a snot bubble for sleep.</w:t>
         <w:br/>
         <w:br/>
-        <w:t>## Learn some basic moves</w:t>
-        <w:br/>
-        <w:t>Here are some simple dance moves to get you started:</w:t>
+        <w:t>Study popular manga comics like *Naruto*, *Case Closed*, or *Oh My Goddess!* to understand these visual shortcuts and broad visual styles.</w:t>
         <w:br/>
         <w:br/>
-        <w:t>- Two-Step: Step from side to side to the beat.</w:t>
+        <w:t>## Step 2: Learn the Fundamentals</w:t>
         <w:br/>
-        <w:t>- Booty Pop (Side To Side): Bend your knees, put your hands on one knee and then straighten the other leg, turning your knee inward.</w:t>
+        <w:t>Like any style of drawing, learning the fundamentals of the craft is essential. These include:</w:t>
         <w:br/>
-        <w:t>- Woah: A popular, simple move, perfect for a night out. Bounce your knees inward rather than up and down, and add an upward kick on each side.</w:t>
+        <w:t>- Anatomy</w:t>
         <w:br/>
-        <w:t>- Dougie: Shift your weight from side to side, adding some shoulder movements too.</w:t>
+        <w:t>- Perspective</w:t>
+        <w:br/>
+        <w:t>- Composition</w:t>
+        <w:br/>
+        <w:t>- Light and shadow</w:t>
+        <w:br/>
+        <w:t>- Proportions</w:t>
+        <w:br/>
+        <w:t>- Character design</w:t>
+        <w:br/>
+        <w:t>- Storytelling</w:t>
+        <w:br/>
+        <w:t>- Inking and line work</w:t>
         <w:br/>
         <w:br/>
-        <w:t xml:space="preserve">YouTube is a great resource for finding tutorials for specific moves and dances, such as the &lt;co: 0&gt;Two Step&lt;/co: 0&gt; or &lt;co: 8&gt;How to Dance to Pop Music for Beginners.&lt;/co: 8&gt; </w:t>
+        <w:t xml:space="preserve">Optionally, you could also learn about colour theory, but manga artists draw using mostly black, white, and shades of grey. </w:t>
         <w:br/>
         <w:br/>
-        <w:t>## Go to a dance class</w:t>
+        <w:t>## Step 3: Practice Drawing</w:t>
         <w:br/>
-        <w:t>If you're enjoying dancing at home, why not take it further and sign up for a local dance class? There are many different types of dance classes, from ballroom, to salsa, to hip-hop. Search online for classes near you. Even a few hours of class time can help you learn the basics and build your confidence. Don't be afraid to ask your instructor for help and advice.</w:t>
+        <w:t>Aspiring manga artists should practice drawing:</w:t>
+        <w:br/>
+        <w:t>- Basic shapes like circles and squares, and straight lines.</w:t>
+        <w:br/>
+        <w:t>- Real-life anatomy, which is a good foundation for adjusting proportions when stylising. Life drawing classes are widely accessible.</w:t>
+        <w:br/>
+        <w:t>- Manga characters that inspire you, treating the process as a learning experience about the skills used by professional artists. Avoid the temptation to copy or plagiarise their work, but analyse their techniques and practice using your own style.</w:t>
         <w:br/>
         <w:br/>
-        <w:t>Alternatively, if you just want to improve your dancing when out at clubs, remember that club dancing is pretty simple:</w:t>
-        <w:br/>
-        <w:t xml:space="preserve">&gt; Move your hips, move your shoulders, move your arms, all to the music and you'll be fine. Less is more... Club dancing is hardly dancing, much less the equivalent of running a marathon. </w:t>
+        <w:t xml:space="preserve">Remember that drawing is a muscle memory, so the more you practice, the better you'll get. Draw every day, and keep a sketchbook for your exercises. </w:t>
         <w:br/>
         <w:br/>
-        <w:t>The main thing is to relax and have fun. As long as you're enjoying yourself, it doesn't matter if you look like an idiot—no one's judging you!</w:t>
+        <w:t>## Step 4: Use Reference Material</w:t>
+        <w:br/>
+        <w:t>Use reference material, such as photographs or real objects, to help your practice, especially if you're a beginner. This can help with proportions and placement.</w:t>
+        <w:br/>
+        <w:br/>
+        <w:t>## Step 5: Watch Tutorials and Read Books</w:t>
+        <w:br/>
+        <w:t>There are plenty of resources available to help you learn to draw manga, and many are free.</w:t>
+        <w:br/>
+        <w:br/>
+        <w:t>### Websites</w:t>
+        <w:br/>
+        <w:t>- **AnimeOutline** provides a comprehensive beginner's guide to drawing anime and manga, covering everything from anatomy to shading. There are also lists of common mistakes and how to avoid them, and suggestions for further learning.</w:t>
+        <w:br/>
+        <w:t>- **How to Draw Manga** is a comprehensive site with all the basics, and plenty of examples.</w:t>
+        <w:br/>
+        <w:t>- **YouTube** has many channels dedicated to teaching manga and anime art, including **Whyt Manga**, **Manga Materials**, **Sycra**, **Alphonso Dunn**, **Koizu**, **REIQ**, and **Kuzomari**.</w:t>
+        <w:br/>
+        <w:br/>
+        <w:t>### Books</w:t>
+        <w:br/>
+        <w:t>- **How to Draw Manga: Basics and Beyond!** by Manga University is a good introduction to the art, with more than 1,000 illustrations by Japanese artists.</w:t>
+        <w:br/>
+        <w:t>- **Manga for the Beginner: Everything you Need to Start Drawing Right Away!** by Christopher Hart details how to draw many different elements, and also covers lighting and shading.</w:t>
+        <w:br/>
+        <w:t>- **Mastering Manga with Mark Crilley** contains lessons from a master manga artist, including basic drawing lessons and complex art concepts.</w:t>
+        <w:br/>
+        <w:t>- **Pop Manga: How to Draw the Coolest, Cutest Characters, Animals, Mascots, and More** by Camilla d'Errico and Stephen W. Martin goes beyond a how-to guide with lessons on creating striking characters and capturing action.</w:t>
+        <w:br/>
+        <w:br/>
+        <w:t>There are many other books available; a simple Amazon search will help you find them.</w:t>
+        <w:br/>
+        <w:br/>
+        <w:t>## Step 6: Develop Your Own Style</w:t>
+        <w:br/>
+        <w:t xml:space="preserve"> Manga artist Mark Crilley says that the first step to developing your own style is to allow yourself "a period of complete lack of originality". You might start by copying other artists' work to learn their techniques, but eventually, you'll combine these with your own to develop your own style. </w:t>
+        <w:br/>
+        <w:br/>
+        <w:t>Some final tips:</w:t>
+        <w:br/>
+        <w:t xml:space="preserve">- Learning to draw is a long process, so be patient and don't give up. </w:t>
+        <w:br/>
+        <w:t>- Draw your favourite characters to help you decide what style you prefer, but remember not to copy them – use the process as an opportunity to learn.</w:t>
+        <w:br/>
+        <w:t>- Don't let others' opinions discourage you. Everyone works at different paces, and you should focus on your own progress.</w:t>
+        <w:br/>
+        <w:t>Good luck!</w:t>
       </w:r>
     </w:p>
     <w:sectPr>

</xml_diff>

<commit_message>
removed the response block altogether.
</commit_message>
<xml_diff>
--- a/temp/OUTPUT_FILE.docx
+++ b/temp/OUTPUT_FILE.docx
@@ -4,117 +4,56 @@
   <w:body>
     <w:p>
       <w:r>
-        <w:t># How to Learn to Draw Manga</w:t>
+        <w:t xml:space="preserve"># Hyderabadi Biriyani </w:t>
         <w:br/>
-        <w:t>Manga is a catch-all term for Japanese comics—a simple, distinctive, and pleasing style that includes a near-infinite array of genres and styles. If you want to learn to draw manga, here are some steps to follow and resources to check out.</w:t>
+        <w:t>## Ingredients:</w:t>
+        <w:br/>
+        <w:t>- 1 kg chicken (preferably thighs &amp; drumsticks)</w:t>
+        <w:br/>
+        <w:t>- 1 cup plain yoghurt</w:t>
+        <w:br/>
+        <w:t>- 1 tablespoon ginger-garlic paste</w:t>
+        <w:br/>
+        <w:t>- 1 teaspoon red chilli paste</w:t>
+        <w:br/>
+        <w:t>- 1 green chilli, slit or chopped</w:t>
+        <w:br/>
+        <w:t>- ½ teaspoon each of cumin powder, cardamom powder and turmeric</w:t>
+        <w:br/>
+        <w:t>- 2 tablespoons coriander leaves, finely chopped</w:t>
+        <w:br/>
+        <w:t>- 2 tablespoons mint leaves, finely chopped</w:t>
+        <w:br/>
+        <w:t xml:space="preserve">- 2 large onions, sliced </w:t>
+        <w:br/>
+        <w:t>- 4 tablespoons oil or ghee</w:t>
+        <w:br/>
+        <w:t xml:space="preserve">- 750 gms basmati rice, soaked </w:t>
+        <w:br/>
+        <w:t>- A handful of saffron strands, soaked in milk</w:t>
+        <w:br/>
+        <w:t>- Clarified butter, to taste</w:t>
         <w:br/>
         <w:br/>
-        <w:t>## Step 1: Familiarise Yourself with the Style</w:t>
+        <w:t>## Method:</w:t>
         <w:br/>
-        <w:t xml:space="preserve">Manga is an art style as well as a print style, which includes very recognisable visual and storytelling conventions. </w:t>
+        <w:t xml:space="preserve">1. Marinate the chicken with all the ingredients except the rice, saffron and coriander leaves for at least 2 hours. </w:t>
         <w:br/>
+        <w:t xml:space="preserve">2. Cook the rice until ¾ done and drain. </w:t>
         <w:br/>
-        <w:t>Start by understanding these conventions:</w:t>
+        <w:t xml:space="preserve">3. Place a layer of the chicken marinade at the bottom of a heavy-bottomed pot. </w:t>
         <w:br/>
-        <w:t>- Manga eyes are bigger than in real life, mouths are smaller, and facial features are simplified.</w:t>
+        <w:t xml:space="preserve">4. Add a layer of the cooked rice. </w:t>
         <w:br/>
-        <w:t>- Manga hair often defies gravity.</w:t>
+        <w:t xml:space="preserve">5. Sprinkle fried onions, coriander leaves and mint leaves over the rice. </w:t>
         <w:br/>
-        <w:t>- Characters' anatomical proportions are part of what makes manga instantly recognisable.</w:t>
+        <w:t xml:space="preserve">6. Pour saffron milk over the rice and add a dollop of ghee. </w:t>
         <w:br/>
-        <w:t>- Motion lines can indicate movement or drama.</w:t>
+        <w:t xml:space="preserve">7. Repeat the layers until all the chicken and rice have been used. </w:t>
         <w:br/>
-        <w:t>- Manga uses visual shortcuts to convey emotions or ideas, such as a giant bead of sweat for frustration or a snot bubble for sleep.</w:t>
+        <w:t xml:space="preserve">8. Cover the pot and cook on a slow flame for about 25 minutes. </w:t>
         <w:br/>
-        <w:br/>
-        <w:t>Study popular manga comics like *Naruto*, *Case Closed*, or *Oh My Goddess!* to understand these visual shortcuts and broad visual styles.</w:t>
-        <w:br/>
-        <w:br/>
-        <w:t>## Step 2: Learn the Fundamentals</w:t>
-        <w:br/>
-        <w:t>Like any style of drawing, learning the fundamentals of the craft is essential. These include:</w:t>
-        <w:br/>
-        <w:t>- Anatomy</w:t>
-        <w:br/>
-        <w:t>- Perspective</w:t>
-        <w:br/>
-        <w:t>- Composition</w:t>
-        <w:br/>
-        <w:t>- Light and shadow</w:t>
-        <w:br/>
-        <w:t>- Proportions</w:t>
-        <w:br/>
-        <w:t>- Character design</w:t>
-        <w:br/>
-        <w:t>- Storytelling</w:t>
-        <w:br/>
-        <w:t>- Inking and line work</w:t>
-        <w:br/>
-        <w:br/>
-        <w:t xml:space="preserve">Optionally, you could also learn about colour theory, but manga artists draw using mostly black, white, and shades of grey. </w:t>
-        <w:br/>
-        <w:br/>
-        <w:t>## Step 3: Practice Drawing</w:t>
-        <w:br/>
-        <w:t>Aspiring manga artists should practice drawing:</w:t>
-        <w:br/>
-        <w:t>- Basic shapes like circles and squares, and straight lines.</w:t>
-        <w:br/>
-        <w:t>- Real-life anatomy, which is a good foundation for adjusting proportions when stylising. Life drawing classes are widely accessible.</w:t>
-        <w:br/>
-        <w:t>- Manga characters that inspire you, treating the process as a learning experience about the skills used by professional artists. Avoid the temptation to copy or plagiarise their work, but analyse their techniques and practice using your own style.</w:t>
-        <w:br/>
-        <w:br/>
-        <w:t xml:space="preserve">Remember that drawing is a muscle memory, so the more you practice, the better you'll get. Draw every day, and keep a sketchbook for your exercises. </w:t>
-        <w:br/>
-        <w:br/>
-        <w:t>## Step 4: Use Reference Material</w:t>
-        <w:br/>
-        <w:t>Use reference material, such as photographs or real objects, to help your practice, especially if you're a beginner. This can help with proportions and placement.</w:t>
-        <w:br/>
-        <w:br/>
-        <w:t>## Step 5: Watch Tutorials and Read Books</w:t>
-        <w:br/>
-        <w:t>There are plenty of resources available to help you learn to draw manga, and many are free.</w:t>
-        <w:br/>
-        <w:br/>
-        <w:t>### Websites</w:t>
-        <w:br/>
-        <w:t>- **AnimeOutline** provides a comprehensive beginner's guide to drawing anime and manga, covering everything from anatomy to shading. There are also lists of common mistakes and how to avoid them, and suggestions for further learning.</w:t>
-        <w:br/>
-        <w:t>- **How to Draw Manga** is a comprehensive site with all the basics, and plenty of examples.</w:t>
-        <w:br/>
-        <w:t>- **YouTube** has many channels dedicated to teaching manga and anime art, including **Whyt Manga**, **Manga Materials**, **Sycra**, **Alphonso Dunn**, **Koizu**, **REIQ**, and **Kuzomari**.</w:t>
-        <w:br/>
-        <w:br/>
-        <w:t>### Books</w:t>
-        <w:br/>
-        <w:t>- **How to Draw Manga: Basics and Beyond!** by Manga University is a good introduction to the art, with more than 1,000 illustrations by Japanese artists.</w:t>
-        <w:br/>
-        <w:t>- **Manga for the Beginner: Everything you Need to Start Drawing Right Away!** by Christopher Hart details how to draw many different elements, and also covers lighting and shading.</w:t>
-        <w:br/>
-        <w:t>- **Mastering Manga with Mark Crilley** contains lessons from a master manga artist, including basic drawing lessons and complex art concepts.</w:t>
-        <w:br/>
-        <w:t>- **Pop Manga: How to Draw the Coolest, Cutest Characters, Animals, Mascots, and More** by Camilla d'Errico and Stephen W. Martin goes beyond a how-to guide with lessons on creating striking characters and capturing action.</w:t>
-        <w:br/>
-        <w:br/>
-        <w:t>There are many other books available; a simple Amazon search will help you find them.</w:t>
-        <w:br/>
-        <w:br/>
-        <w:t>## Step 6: Develop Your Own Style</w:t>
-        <w:br/>
-        <w:t xml:space="preserve"> Manga artist Mark Crilley says that the first step to developing your own style is to allow yourself "a period of complete lack of originality". You might start by copying other artists' work to learn their techniques, but eventually, you'll combine these with your own to develop your own style. </w:t>
-        <w:br/>
-        <w:br/>
-        <w:t>Some final tips:</w:t>
-        <w:br/>
-        <w:t xml:space="preserve">- Learning to draw is a long process, so be patient and don't give up. </w:t>
-        <w:br/>
-        <w:t>- Draw your favourite characters to help you decide what style you prefer, but remember not to copy them – use the process as an opportunity to learn.</w:t>
-        <w:br/>
-        <w:t>- Don't let others' opinions discourage you. Everyone works at different paces, and you should focus on your own progress.</w:t>
-        <w:br/>
-        <w:t>Good luck!</w:t>
+        <w:t>9. Hyderabadi Biriyani is ready to serve. Garnish with boiled eggs, sliced carrots and cucumbers and serve hot.</w:t>
       </w:r>
     </w:p>
     <w:sectPr>

</xml_diff>

<commit_message>
index.html change: when generate is hit, we hide the download button as well as the generate button
</commit_message>
<xml_diff>
--- a/temp/OUTPUT_FILE.docx
+++ b/temp/OUTPUT_FILE.docx
@@ -4,56 +4,84 @@
   <w:body>
     <w:p>
       <w:r>
-        <w:t xml:space="preserve"># Hyderabadi Biriyani </w:t>
-        <w:br/>
-        <w:t>## Ingredients:</w:t>
-        <w:br/>
-        <w:t>- 1 kg chicken (preferably thighs &amp; drumsticks)</w:t>
-        <w:br/>
-        <w:t>- 1 cup plain yoghurt</w:t>
-        <w:br/>
-        <w:t>- 1 tablespoon ginger-garlic paste</w:t>
-        <w:br/>
-        <w:t>- 1 teaspoon red chilli paste</w:t>
-        <w:br/>
-        <w:t>- 1 green chilli, slit or chopped</w:t>
-        <w:br/>
-        <w:t>- ½ teaspoon each of cumin powder, cardamom powder and turmeric</w:t>
-        <w:br/>
-        <w:t>- 2 tablespoons coriander leaves, finely chopped</w:t>
-        <w:br/>
-        <w:t>- 2 tablespoons mint leaves, finely chopped</w:t>
-        <w:br/>
-        <w:t xml:space="preserve">- 2 large onions, sliced </w:t>
-        <w:br/>
-        <w:t>- 4 tablespoons oil or ghee</w:t>
-        <w:br/>
-        <w:t xml:space="preserve">- 750 gms basmati rice, soaked </w:t>
-        <w:br/>
-        <w:t>- A handful of saffron strands, soaked in milk</w:t>
-        <w:br/>
-        <w:t>- Clarified butter, to taste</w:t>
+        <w:t># iPhone 14 Pro Max Specifications</w:t>
         <w:br/>
         <w:br/>
-        <w:t>## Method:</w:t>
+        <w:t>## Display:</w:t>
         <w:br/>
-        <w:t xml:space="preserve">1. Marinate the chicken with all the ingredients except the rice, saffron and coriander leaves for at least 2 hours. </w:t>
+        <w:t>- 6.7-inch Super Retina XDR display</w:t>
         <w:br/>
-        <w:t xml:space="preserve">2. Cook the rice until ¾ done and drain. </w:t>
+        <w:t>- Always-On and ProMotion technology with adaptive 120Hz refresh rate</w:t>
         <w:br/>
-        <w:t xml:space="preserve">3. Place a layer of the chicken marinade at the bottom of a heavy-bottomed pot. </w:t>
+        <w:t>- Oleophobic coating</w:t>
         <w:br/>
-        <w:t xml:space="preserve">4. Add a layer of the cooked rice. </w:t>
+        <w:t>- 2796x1290 resolution at 460 ppi</w:t>
         <w:br/>
-        <w:t xml:space="preserve">5. Sprinkle fried onions, coriander leaves and mint leaves over the rice. </w:t>
+        <w:t>- HDR support</w:t>
         <w:br/>
-        <w:t xml:space="preserve">6. Pour saffron milk over the rice and add a dollop of ghee. </w:t>
+        <w:t xml:space="preserve">## </w:t>
         <w:br/>
-        <w:t xml:space="preserve">7. Repeat the layers until all the chicken and rice have been used. </w:t>
+        <w:t>## Camera:</w:t>
         <w:br/>
-        <w:t xml:space="preserve">8. Cover the pot and cook on a slow flame for about 25 minutes. </w:t>
+        <w:t>- 48MP Main camera with 24mm ƒ/1.78 aperture</w:t>
         <w:br/>
-        <w:t>9. Hyderabadi Biriyani is ready to serve. Garnish with boiled eggs, sliced carrots and cucumbers and serve hot.</w:t>
+        <w:t>- 12MP Ultra Wide 13mm ƒ/2.2 aperture camera</w:t>
+        <w:br/>
+        <w:t>- 12MP 2x Telephoto 48mm ƒ/1.78 aperture camera enabled by quad-pixel sensor</w:t>
+        <w:br/>
+        <w:t>- 12MP 3x Telephoto 77mm ƒ/2.8 aperture camera</w:t>
+        <w:br/>
+        <w:t>- Night mode portraits enabled by LiDAR Scanner</w:t>
+        <w:br/>
+        <w:t>- Portrait mode with advanced bokeh and Depth Control</w:t>
+        <w:br/>
+        <w:t>- 4K video recording at 24, 25, 30 or 60 fps</w:t>
+        <w:br/>
+        <w:t xml:space="preserve">## </w:t>
+        <w:br/>
+        <w:t>## Body:</w:t>
+        <w:br/>
+        <w:t>- Ceramic Shield front, textured matte glass back and stainless steel design</w:t>
+        <w:br/>
+        <w:t>- Resists splashes, water and dust with IP68 rating</w:t>
+        <w:br/>
+        <w:t>- Available in Space Black, Silver, Gold and Deep Purple</w:t>
+        <w:br/>
+        <w:t>- Dimensions: 3.05 inches x 6.33 inches x 0.31 inch (77.6 mm x 160.7 mm x 7.85 mm)</w:t>
+        <w:br/>
+        <w:t>- Weight: 8.47 ounces (240 grams)</w:t>
+        <w:br/>
+        <w:t xml:space="preserve">## </w:t>
+        <w:br/>
+        <w:t>## Power:</w:t>
+        <w:br/>
+        <w:t>- Built-in rechargeable lithium-ion battery with up to 29 hours video playback</w:t>
+        <w:br/>
+        <w:t>- MagSafe and Qi wireless charging up to 15W</w:t>
+        <w:br/>
+        <w:t>- Fast charging capable: up to 50% in 30 minutes with 20W adapter or higher</w:t>
+        <w:br/>
+        <w:t xml:space="preserve">## </w:t>
+        <w:br/>
+        <w:t>## Storage:</w:t>
+        <w:br/>
+        <w:t>- 128GB, 256GB, 512GB and 1TB versions available</w:t>
+        <w:br/>
+        <w:t xml:space="preserve">## </w:t>
+        <w:br/>
+        <w:t>## Connectivity:</w:t>
+        <w:br/>
+        <w:t>- 5G, 4G LTE, Wi-Fi 6, Bluetooth® and NFC</w:t>
+        <w:br/>
+        <w:t>- Dual eSIM support, no physical SIM slot</w:t>
+        <w:br/>
+        <w:t>- GPS, GLONASS, Galileo, QZSS and BeiDou</w:t>
+        <w:br/>
+        <w:t xml:space="preserve">## </w:t>
+        <w:br/>
+        <w:t>## Price:</w:t>
+        <w:br/>
+        <w:t>- $1,099 (128GB), $1,199 (256GB), $1,399 (512GB), $1,599 (1TB)</w:t>
       </w:r>
     </w:p>
     <w:sectPr>

</xml_diff>

<commit_message>
added docstrings, requirements file and loggers to ezdocai.py
</commit_message>
<xml_diff>
--- a/temp/OUTPUT_FILE.docx
+++ b/temp/OUTPUT_FILE.docx
@@ -4,84 +4,97 @@
   <w:body>
     <w:p>
       <w:r>
-        <w:t># iPhone 14 Pro Max Specifications</w:t>
+        <w:t># Sambar Recipe</w:t>
+        <w:br/>
+        <w:t>Sambar is a popular South Indian dish, often served with rice, dosa, idli or vada. It's a comforting and flavourful lentil stew, made with vegetables, tamarind and spices. There are many different ways to prepare sambar, but here's a recipe that uses the pressure cooker method which takes around 45 minutes in total.</w:t>
         <w:br/>
         <w:br/>
-        <w:t>## Display:</w:t>
+        <w:t>## Ingredients:</w:t>
         <w:br/>
-        <w:t>- 6.7-inch Super Retina XDR display</w:t>
+        <w:t>For the lentils:</w:t>
         <w:br/>
-        <w:t>- Always-On and ProMotion technology with adaptive 120Hz refresh rate</w:t>
+        <w:t>- ¾ cup toor dal (you can also use moong dal or a combination of both)</w:t>
         <w:br/>
-        <w:t>- Oleophobic coating</w:t>
+        <w:t>- 2 cups water</w:t>
         <w:br/>
-        <w:t>- 2796x1290 resolution at 460 ppi</w:t>
         <w:br/>
-        <w:t>- HDR support</w:t>
+        <w:t>For the vegetables:</w:t>
         <w:br/>
-        <w:t xml:space="preserve">## </w:t>
+        <w:t>- ½ an onion, chopped</w:t>
         <w:br/>
-        <w:t>## Camera:</w:t>
+        <w:t>- 1 carrot, chopped</w:t>
         <w:br/>
-        <w:t>- 48MP Main camera with 24mm ƒ/1.78 aperture</w:t>
+        <w:t>- 5 beans, chopped</w:t>
         <w:br/>
-        <w:t>- 12MP Ultra Wide 13mm ƒ/2.2 aperture camera</w:t>
+        <w:t>- 2 brinjal (aubergine), chopped</w:t>
         <w:br/>
-        <w:t>- 12MP 2x Telephoto 48mm ƒ/1.78 aperture camera enabled by quad-pixel sensor</w:t>
+        <w:t>- 1 small eggplant, cut into 2-inch pieces</w:t>
         <w:br/>
-        <w:t>- 12MP 3x Telephoto 77mm ƒ/2.8 aperture camera</w:t>
+        <w:t>- 1 medium potato, peeled and cut into 2-inch pieces</w:t>
         <w:br/>
-        <w:t>- Night mode portraits enabled by LiDAR Scanner</w:t>
+        <w:t>- 1 tomato, chopped</w:t>
         <w:br/>
-        <w:t>- Portrait mode with advanced bokeh and Depth Control</w:t>
+        <w:t>- 1 small cucumber, chopped</w:t>
         <w:br/>
-        <w:t>- 4K video recording at 24, 25, 30 or 60 fps</w:t>
+        <w:t>- 1 green chilli, slit</w:t>
         <w:br/>
-        <w:t xml:space="preserve">## </w:t>
+        <w:t>- 5-6 curry leaves</w:t>
         <w:br/>
-        <w:t>## Body:</w:t>
+        <w:t>- 2½ cups water</w:t>
         <w:br/>
-        <w:t>- Ceramic Shield front, textured matte glass back and stainless steel design</w:t>
         <w:br/>
-        <w:t>- Resists splashes, water and dust with IP68 rating</w:t>
+        <w:t>For the spice mix:</w:t>
         <w:br/>
-        <w:t>- Available in Space Black, Silver, Gold and Deep Purple</w:t>
+        <w:t>- 2 tbsp sambar powder (you can use a store-bought version or make your own at home)</w:t>
         <w:br/>
-        <w:t>- Dimensions: 3.05 inches x 6.33 inches x 0.31 inch (77.6 mm x 160.7 mm x 7.85 mm)</w:t>
+        <w:t>- ½ tsp turmeric</w:t>
         <w:br/>
-        <w:t>- Weight: 8.47 ounces (240 grams)</w:t>
+        <w:t>- 1 tsp jaggery</w:t>
         <w:br/>
-        <w:t xml:space="preserve">## </w:t>
+        <w:t>- 1 tbsp tamarind extract (or the pulp of 1-2 tablespoons of tamarind soaked in hot water)</w:t>
         <w:br/>
-        <w:t>## Power:</w:t>
+        <w:t>- 1 tsp salt</w:t>
         <w:br/>
-        <w:t>- Built-in rechargeable lithium-ion battery with up to 29 hours video playback</w:t>
         <w:br/>
-        <w:t>- MagSafe and Qi wireless charging up to 15W</w:t>
+        <w:t>For the tempering:</w:t>
         <w:br/>
-        <w:t>- Fast charging capable: up to 50% in 30 minutes with 20W adapter or higher</w:t>
+        <w:t>- 2 tsp oil (ghee or vegetable oil will work)</w:t>
         <w:br/>
-        <w:t xml:space="preserve">## </w:t>
+        <w:t>- 1 tsp mustard</w:t>
         <w:br/>
-        <w:t>## Storage:</w:t>
+        <w:t>- 1 tsp urad dal</w:t>
         <w:br/>
-        <w:t>- 128GB, 256GB, 512GB and 1TB versions available</w:t>
+        <w:t>- 2 dried red chillies</w:t>
         <w:br/>
-        <w:t xml:space="preserve">## </w:t>
+        <w:t>- a pinch of hing (asafoetida)</w:t>
         <w:br/>
-        <w:t>## Connectivity:</w:t>
+        <w:t>- 5-6 curry leaves</w:t>
         <w:br/>
-        <w:t>- 5G, 4G LTE, Wi-Fi 6, Bluetooth® and NFC</w:t>
         <w:br/>
-        <w:t>- Dual eSIM support, no physical SIM slot</w:t>
+        <w:t>For garnish:</w:t>
         <w:br/>
-        <w:t>- GPS, GLONASS, Galileo, QZSS and BeiDou</w:t>
+        <w:t>- Fresh coriander leaves</w:t>
         <w:br/>
-        <w:t xml:space="preserve">## </w:t>
         <w:br/>
-        <w:t>## Price:</w:t>
+        <w:t>## Method:</w:t>
         <w:br/>
-        <w:t>- $1,099 (128GB), $1,199 (256GB), $1,399 (512GB), $1,599 (1TB)</w:t>
+        <w:t>1. Add the lentils, a pinch of turmeric and 1 teaspoon of oil to a pressure cooker along with 2 cups of water. Cook for around 5 whistles or until the lentils are soft and mushy.</w:t>
+        <w:br/>
+        <w:t>2. In a separate pot, heat some oil and add the vegetables, curry leaves and green chilli. Cook for around 10-12 minutes until the vegetables are tender but still hold their shape.</w:t>
+        <w:br/>
+        <w:t xml:space="preserve">3. Add the spice powders to the pot with the vegetables and stir. </w:t>
+        <w:br/>
+        <w:t>4. Pour in the cooked lentils, along with 1½ cups of water and stir everything well.</w:t>
+        <w:br/>
+        <w:t xml:space="preserve">5. Add the tamarind extract, jaggery and salt. Taste and adjust the seasoning if required. </w:t>
+        <w:br/>
+        <w:t xml:space="preserve">6. Bring the mixture to a boil and then simmer for around 3-5 minutes. </w:t>
+        <w:br/>
+        <w:t>7. Meanwhile, prepare the tempering by heating the oil in a small pan. Add the mustard seeds, urad dal, dried red chillies, hing and curry leaves. Allow them to splutter for a few seconds.</w:t>
+        <w:br/>
+        <w:t>8. Pour the tempering over the sambar and mix.</w:t>
+        <w:br/>
+        <w:t>9. Garnish with corriander leaves and serve hot.</w:t>
       </w:r>
     </w:p>
     <w:sectPr>

</xml_diff>

<commit_message>
added demo and changed readme accordingly
</commit_message>
<xml_diff>
--- a/temp/OUTPUT_FILE.docx
+++ b/temp/OUTPUT_FILE.docx
@@ -4,97 +4,104 @@
   <w:body>
     <w:p>
       <w:r>
-        <w:t># Sambar Recipe</w:t>
-        <w:br/>
-        <w:t>Sambar is a popular South Indian dish, often served with rice, dosa, idli or vada. It's a comforting and flavourful lentil stew, made with vegetables, tamarind and spices. There are many different ways to prepare sambar, but here's a recipe that uses the pressure cooker method which takes around 45 minutes in total.</w:t>
+        <w:t># iPhone 14 Pro Max Specifications</w:t>
         <w:br/>
         <w:br/>
-        <w:t>## Ingredients:</w:t>
+        <w:t>## Display:</w:t>
         <w:br/>
-        <w:t>For the lentils:</w:t>
+        <w:t>- 6.7-inch Super Retina XDR display with OLED technology</w:t>
         <w:br/>
-        <w:t>- ¾ cup toor dal (you can also use moong dal or a combination of both)</w:t>
+        <w:t>- Resolution of 2796 x 1290 pixels at 460 ppi</w:t>
         <w:br/>
-        <w:t>- 2 cups water</w:t>
+        <w:t>- Always-On display with adaptive ProMotion technology, refresh rates up to 120Hz</w:t>
         <w:br/>
+        <w:t>- HDR support, Oleophobic coating and scratch-resistant Ceramic Shield glass</w:t>
         <w:br/>
-        <w:t>For the vegetables:</w:t>
+        <w:t xml:space="preserve">## </w:t>
         <w:br/>
-        <w:t>- ½ an onion, chopped</w:t>
+        <w:t>## Camera:</w:t>
         <w:br/>
-        <w:t>- 1 carrot, chopped</w:t>
+        <w:t>- 48 MP Main Camera with quad-pixel sensor, 100% focus pixels and sensor-shift OIS</w:t>
         <w:br/>
-        <w:t>- 5 beans, chopped</w:t>
+        <w:t>- 12 MP Ultra Wide Camera, 120° field of view</w:t>
         <w:br/>
-        <w:t>- 2 brinjal (aubergine), chopped</w:t>
+        <w:t>- 12 MP 2x Telephoto Camera</w:t>
         <w:br/>
-        <w:t>- 1 small eggplant, cut into 2-inch pieces</w:t>
+        <w:t>- 3x optical zoom, 2x optical zoom out and 6x optical zoom range</w:t>
         <w:br/>
-        <w:t>- 1 medium potato, peeled and cut into 2-inch pieces</w:t>
+        <w:t>- Main and Telephoto Cameras with second-generation sensor-shift OIS</w:t>
         <w:br/>
-        <w:t>- 1 tomato, chopped</w:t>
+        <w:t>- LiDAR Scanner</w:t>
         <w:br/>
-        <w:t>- 1 small cucumber, chopped</w:t>
+        <w:t xml:space="preserve">## </w:t>
         <w:br/>
-        <w:t>- 1 green chilli, slit</w:t>
+        <w:t>## Selfie Camera:</w:t>
         <w:br/>
-        <w:t>- 5-6 curry leaves</w:t>
+        <w:t>- 12 MP TrueDepth Camera with autofocus and F1.9 aperture</w:t>
         <w:br/>
-        <w:t>- 2½ cups water</w:t>
+        <w:t xml:space="preserve">## </w:t>
         <w:br/>
+        <w:t>## Processor:</w:t>
         <w:br/>
-        <w:t>For the spice mix:</w:t>
+        <w:t>- Apple A16 Bionic processor</w:t>
         <w:br/>
-        <w:t>- 2 tbsp sambar powder (you can use a store-bought version or make your own at home)</w:t>
+        <w:t>- 6-core CPU with 2 performance cores and 4 efficiency cores</w:t>
         <w:br/>
-        <w:t>- ½ tsp turmeric</w:t>
+        <w:t>- 16-core Neural Engine</w:t>
         <w:br/>
-        <w:t>- 1 tsp jaggery</w:t>
+        <w:t xml:space="preserve">## </w:t>
         <w:br/>
-        <w:t>- 1 tbsp tamarind extract (or the pulp of 1-2 tablespoons of tamarind soaked in hot water)</w:t>
+        <w:t>## Memory:</w:t>
         <w:br/>
-        <w:t>- 1 tsp salt</w:t>
+        <w:t>- LPDDR5 3200 MHz RAM</w:t>
         <w:br/>
+        <w:t>- 128GB / 256GB / 512GB / 1TB internal storage options</w:t>
         <w:br/>
-        <w:t>For the tempering:</w:t>
+        <w:t xml:space="preserve">## </w:t>
         <w:br/>
-        <w:t>- 2 tsp oil (ghee or vegetable oil will work)</w:t>
+        <w:t>## Power:</w:t>
         <w:br/>
-        <w:t>- 1 tsp mustard</w:t>
+        <w:t>- Rechargeable Li-Ion 4323 mAh battery</w:t>
         <w:br/>
-        <w:t>- 1 tsp urad dal</w:t>
+        <w:t>- Up to 29 hours of video playback</w:t>
         <w:br/>
-        <w:t>- 2 dried red chillies</w:t>
+        <w:t>- Fast charging - 50% in 30 mins with 20W adapter</w:t>
         <w:br/>
-        <w:t>- a pinch of hing (asafoetida)</w:t>
+        <w:t>- MagSafe and Qi wireless charging up to 15W</w:t>
         <w:br/>
-        <w:t>- 5-6 curry leaves</w:t>
+        <w:t xml:space="preserve">## </w:t>
         <w:br/>
+        <w:t>## Connectivity:</w:t>
         <w:br/>
-        <w:t>For garnish:</w:t>
+        <w:t>- 5G NR, 4G LTE, Wi-Fi 6, Bluetooth, NFC, and Ultra Wideband support</w:t>
         <w:br/>
-        <w:t>- Fresh coriander leaves</w:t>
+        <w:t>- Dual eSIM support, no physical SIM card slot</w:t>
         <w:br/>
+        <w:t>- GPS, GLONASS, Galileo, QZSS, and BeiDou</w:t>
         <w:br/>
-        <w:t>## Method:</w:t>
+        <w:t xml:space="preserve">## </w:t>
         <w:br/>
-        <w:t>1. Add the lentils, a pinch of turmeric and 1 teaspoon of oil to a pressure cooker along with 2 cups of water. Cook for around 5 whistles or until the lentils are soft and mushy.</w:t>
+        <w:t>## Dimensions and Design:</w:t>
         <w:br/>
-        <w:t>2. In a separate pot, heat some oil and add the vegetables, curry leaves and green chilli. Cook for around 10-12 minutes until the vegetables are tender but still hold their shape.</w:t>
+        <w:t>- Dimensions: 160.7 x 77.6 x 7.85 mm, with a textured matte glass back and stainless steel frame</w:t>
         <w:br/>
-        <w:t xml:space="preserve">3. Add the spice powders to the pot with the vegetables and stir. </w:t>
+        <w:t>- Weight: 240g</w:t>
         <w:br/>
-        <w:t>4. Pour in the cooked lentils, along with 1½ cups of water and stir everything well.</w:t>
+        <w:t>- IP68 rating for water and dust resistance</w:t>
         <w:br/>
-        <w:t xml:space="preserve">5. Add the tamarind extract, jaggery and salt. Taste and adjust the seasoning if required. </w:t>
+        <w:t xml:space="preserve">## </w:t>
         <w:br/>
-        <w:t xml:space="preserve">6. Bring the mixture to a boil and then simmer for around 3-5 minutes. </w:t>
+        <w:t>## Price:</w:t>
         <w:br/>
-        <w:t>7. Meanwhile, prepare the tempering by heating the oil in a small pan. Add the mustard seeds, urad dal, dried red chillies, hing and curry leaves. Allow them to splutter for a few seconds.</w:t>
+        <w:t>- Price varies based on storage capacity:</w:t>
         <w:br/>
-        <w:t>8. Pour the tempering over the sambar and mix.</w:t>
+        <w:t xml:space="preserve">- 128GB - $1,099 </w:t>
         <w:br/>
-        <w:t>9. Garnish with corriander leaves and serve hot.</w:t>
+        <w:t xml:space="preserve">- 256GB - $1,199 </w:t>
+        <w:br/>
+        <w:t xml:space="preserve">- 512GB - $1,399 </w:t>
+        <w:br/>
+        <w:t>- 1TB - $1,599</w:t>
       </w:r>
     </w:p>
     <w:sectPr>

</xml_diff>